<commit_message>
listener blank config error, updated help
</commit_message>
<xml_diff>
--- a/CodeCreator/Creator.Startup/Help/Help_ManExport.docx
+++ b/CodeCreator/Creator.Startup/Help/Help_ManExport.docx
@@ -290,8 +290,46 @@
         </w:rPr>
         <w:t xml:space="preserve">Click the ‘Export Flagged’ button. This will take you to the usual export screen and you will notice only the rows marked in column ‘L’ will be exported. </w:t>
       </w:r>
+    </w:p>
+    <w:p>
+      <w:pPr>
+        <w:numPr>
+          <w:ilvl w:val="0"/>
+          <w:numId w:val="0"/>
+        </w:numPr>
+        <w:rPr>
+          <w:rFonts w:hint="default"/>
+          <w:lang w:val="en-GB"/>
+        </w:rPr>
+      </w:pPr>
+    </w:p>
+    <w:p>
+      <w:pPr>
+        <w:numPr>
+          <w:ilvl w:val="0"/>
+          <w:numId w:val="0"/>
+        </w:numPr>
+        <w:rPr>
+          <w:rFonts w:hint="default"/>
+          <w:lang w:val="en-GB"/>
+        </w:rPr>
+      </w:pPr>
+      <w:r>
+        <w:rPr>
+          <w:rFonts w:hint="default"/>
+          <w:lang w:val="en-GB"/>
+        </w:rPr>
+        <w:t xml:space="preserve">Note: </w:t>
+      </w:r>
       <w:bookmarkStart w:id="0" w:name="_GoBack"/>
       <w:bookmarkEnd w:id="0"/>
+      <w:r>
+        <w:rPr>
+          <w:rFonts w:hint="default"/>
+          <w:lang w:val="en-GB"/>
+        </w:rPr>
+        <w:t xml:space="preserve">Marked cells will not be cleared after exporting. This will have to be done manually. </w:t>
+      </w:r>
     </w:p>
     <w:sectPr>
       <w:pgSz w:w="11906" w:h="16838"/>

</xml_diff>